<commit_message>
Versie 1.2 van PVA
</commit_message>
<xml_diff>
--- a/Documentatie/Sjab/Plan van aanpakSjab.docx
+++ b/Documentatie/Sjab/Plan van aanpakSjab.docx
@@ -5,109 +5,162 @@
     <w:p>
       <w:pPr>
         <w:pStyle w:val="Title"/>
-        <w:rPr>
-          <w:lang w:val="nl-NL"/>
-        </w:rPr>
-      </w:pPr>
-      <w:r>
-        <w:rPr>
-          <w:lang w:val="nl-NL"/>
-        </w:rPr>
-        <w:t>Cronenstijn</w:t>
+        <w:spacing w:before="2880"/>
+        <w:rPr>
+          <w:lang w:val="nl-NL"/>
+        </w:rPr>
+      </w:pPr>
+      <w:r>
+        <w:rPr>
+          <w:lang w:val="nl-NL"/>
+        </w:rPr>
+        <w:t>Android</w:t>
+      </w:r>
+    </w:p>
+    <w:p>
+      <w:pPr>
+        <w:pStyle w:val="ContactHeading"/>
+        <w:rPr>
+          <w:lang w:val="nl-NL"/>
+        </w:rPr>
+      </w:pPr>
+      <w:r>
+        <w:rPr>
+          <w:lang w:val="nl-NL"/>
+        </w:rPr>
+        <w:t xml:space="preserve">By </w:t>
+      </w:r>
+    </w:p>
+    <w:p>
+      <w:pPr>
+        <w:pStyle w:val="ContactInfo"/>
+        <w:rPr>
+          <w:lang w:val="nl-NL"/>
+        </w:rPr>
+      </w:pPr>
+      <w:r>
+        <w:rPr>
+          <w:lang w:val="nl-NL"/>
+        </w:rPr>
+        <w:t>Namen:</w:t>
+      </w:r>
+      <w:r>
+        <w:rPr>
+          <w:lang w:val="nl-NL"/>
+        </w:rPr>
+        <w:t>Eefje Karremans, Jorden van Vegten , Liam Meijles</w:t>
+      </w:r>
+      <w:r>
+        <w:rPr>
+          <w:lang w:val="nl-NL"/>
+        </w:rPr>
+        <w:t xml:space="preserve"> Studiejaar: </w:t>
+      </w:r>
+      <w:r>
+        <w:rPr>
+          <w:lang w:val="nl-NL"/>
+        </w:rPr>
+        <w:t>2019-2020</w:t>
+      </w:r>
+    </w:p>
+    <w:p>
+      <w:pPr>
+        <w:pStyle w:val="ContactInfo"/>
+        <w:rPr>
+          <w:lang w:val="nl-NL"/>
+        </w:rPr>
+      </w:pPr>
+      <w:r>
+        <w:rPr>
+          <w:lang w:val="nl-NL"/>
+        </w:rPr>
+        <w:t xml:space="preserve">Werkgroep: </w:t>
+      </w:r>
+      <w:r>
+        <w:rPr>
+          <w:lang w:val="nl-NL"/>
+        </w:rPr>
+        <w:t>Groep 3[Spruitjes ]</w:t>
+      </w:r>
+      <w:r>
+        <w:rPr>
+          <w:lang w:val="nl-NL"/>
+        </w:rPr>
+        <w:t xml:space="preserve"> Projectleider: M. Boukiour</w:t>
+      </w:r>
+    </w:p>
+    <w:p>
+      <w:pPr>
+        <w:pStyle w:val="ContactInfo"/>
+        <w:rPr>
+          <w:lang w:val="nl-NL"/>
+        </w:rPr>
+      </w:pPr>
+      <w:r>
+        <w:rPr>
+          <w:lang w:val="nl-NL"/>
+        </w:rPr>
+        <w:t>Inleverdatum:</w:t>
+      </w:r>
+      <w:r>
+        <w:rPr>
+          <w:lang w:val="nl-NL"/>
+        </w:rPr>
+        <w:t>29/08/2019</w:t>
+      </w:r>
+    </w:p>
+    <w:p>
+      <w:pPr>
+        <w:pStyle w:val="ContactInfo"/>
+        <w:rPr>
+          <w:lang w:val="nl-NL"/>
+        </w:rPr>
+      </w:pPr>
+      <w:r>
+        <w:rPr>
+          <w:lang w:val="nl-NL"/>
+        </w:rPr>
+        <w:t>Versie: 1</w:t>
+      </w:r>
+      <w:r>
+        <w:rPr>
+          <w:lang w:val="nl-NL"/>
+        </w:rPr>
+        <w:t>.0</w:t>
+      </w:r>
+    </w:p>
+    <w:p>
+      <w:pPr>
+        <w:pStyle w:val="ContactInfo"/>
+        <w:rPr>
+          <w:lang w:val="nl-NL"/>
+        </w:rPr>
+      </w:pPr>
+    </w:p>
+    <w:p>
+      <w:pPr>
+        <w:pStyle w:val="ContactInfo"/>
+        <w:rPr>
+          <w:lang w:val="nl-NL"/>
+        </w:rPr>
+      </w:pPr>
+    </w:p>
+    <w:p>
+      <w:pPr>
+        <w:pStyle w:val="Heading1"/>
+        <w:rPr>
+          <w:lang w:val="nl-NL"/>
+        </w:rPr>
+      </w:pPr>
+      <w:r>
+        <w:rPr>
+          <w:lang w:val="nl-NL"/>
+        </w:rPr>
+        <w:lastRenderedPageBreak/>
+        <w:t>Plan van aanpak</w:t>
       </w:r>
       <w:bookmarkStart w:id="0" w:name="_GoBack"/>
       <w:bookmarkEnd w:id="0"/>
-    </w:p>
-    <w:p>
-      <w:pPr>
-        <w:pStyle w:val="ContactHeading"/>
-        <w:rPr>
-          <w:lang w:val="nl-NL"/>
-        </w:rPr>
-      </w:pPr>
-      <w:r>
-        <w:rPr>
-          <w:lang w:val="nl-NL"/>
-        </w:rPr>
-        <w:t xml:space="preserve">By </w:t>
-      </w:r>
-    </w:p>
-    <w:p>
-      <w:pPr>
-        <w:pStyle w:val="ContactInfo"/>
-        <w:rPr>
-          <w:lang w:val="nl-NL"/>
-        </w:rPr>
-      </w:pPr>
-      <w:r>
-        <w:rPr>
-          <w:lang w:val="nl-NL"/>
-        </w:rPr>
-        <w:t>Eefje Karremans</w:t>
-      </w:r>
-    </w:p>
-    <w:p>
-      <w:pPr>
-        <w:pStyle w:val="ContactInfo"/>
-        <w:rPr>
-          <w:lang w:val="nl-NL"/>
-        </w:rPr>
-      </w:pPr>
-      <w:r>
-        <w:rPr>
-          <w:lang w:val="nl-NL"/>
-        </w:rPr>
-        <w:t>Plan van a</w:t>
-      </w:r>
-      <w:r>
-        <w:rPr>
-          <w:lang w:val="nl-NL"/>
-        </w:rPr>
-        <w:t>anpak</w:t>
-      </w:r>
-    </w:p>
-    <w:p>
-      <w:pPr>
-        <w:pStyle w:val="ContactInfo"/>
-        <w:rPr>
-          <w:lang w:val="nl-NL"/>
-        </w:rPr>
-      </w:pPr>
-      <w:r>
-        <w:rPr>
-          <w:lang w:val="nl-NL"/>
-        </w:rPr>
-        <w:t>W.Brock</w:t>
-      </w:r>
-    </w:p>
-    <w:p>
-      <w:pPr>
-        <w:pStyle w:val="ContactInfo"/>
-        <w:rPr>
-          <w:lang w:val="nl-NL"/>
-        </w:rPr>
-      </w:pPr>
-      <w:r>
-        <w:rPr>
-          <w:lang w:val="nl-NL"/>
-        </w:rPr>
-        <w:t xml:space="preserve">1.0 </w:t>
-      </w:r>
-    </w:p>
-    <w:p>
-      <w:pPr>
-        <w:pStyle w:val="Heading1"/>
-        <w:rPr>
-          <w:lang w:val="nl-NL"/>
-        </w:rPr>
-      </w:pPr>
-      <w:r>
-        <w:rPr>
-          <w:lang w:val="nl-NL"/>
-        </w:rPr>
-        <w:lastRenderedPageBreak/>
-        <w:t>Plan van aanpak</w:t>
-      </w:r>
     </w:p>
     <w:p>
       <w:pPr>
@@ -1841,7 +1894,7 @@
   <w:abstractNum w:abstractNumId="8" w15:restartNumberingAfterBreak="0">
     <w:nsid w:val="FFFFFF88"/>
     <w:multiLevelType w:val="singleLevel"/>
-    <w:tmpl w:val="93C22224"/>
+    <w:tmpl w:val="61624806"/>
     <w:lvl w:ilvl="0">
       <w:start w:val="1"/>
       <w:numFmt w:val="decimal"/>
@@ -2510,6 +2563,7 @@
     <w:lsdException w:name="HTML Sample" w:semiHidden="1" w:unhideWhenUsed="1"/>
     <w:lsdException w:name="HTML Typewriter" w:semiHidden="1" w:unhideWhenUsed="1"/>
     <w:lsdException w:name="HTML Variable" w:semiHidden="1" w:unhideWhenUsed="1"/>
+    <w:lsdException w:name="Normal Table" w:semiHidden="1" w:unhideWhenUsed="1"/>
     <w:lsdException w:name="annotation subject" w:semiHidden="1" w:unhideWhenUsed="1"/>
     <w:lsdException w:name="No List" w:semiHidden="1" w:unhideWhenUsed="1"/>
     <w:lsdException w:name="Outline List 1" w:semiHidden="1" w:unhideWhenUsed="1"/>
@@ -2555,9 +2609,11 @@
     <w:lsdException w:name="Table Subtle 1" w:semiHidden="1" w:unhideWhenUsed="1"/>
     <w:lsdException w:name="Table Subtle 2" w:semiHidden="1" w:unhideWhenUsed="1"/>
     <w:lsdException w:name="Table Web 1" w:semiHidden="1" w:unhideWhenUsed="1"/>
+    <w:lsdException w:name="Table Web 2" w:semiHidden="1" w:unhideWhenUsed="1"/>
     <w:lsdException w:name="Table Web 3" w:semiHidden="1" w:unhideWhenUsed="1"/>
     <w:lsdException w:name="Balloon Text" w:semiHidden="1" w:unhideWhenUsed="1"/>
     <w:lsdException w:name="Table Grid" w:uiPriority="39"/>
+    <w:lsdException w:name="Table Theme" w:semiHidden="1" w:unhideWhenUsed="1"/>
     <w:lsdException w:name="Placeholder Text" w:semiHidden="1"/>
     <w:lsdException w:name="No Spacing" w:semiHidden="1" w:unhideWhenUsed="1"/>
     <w:lsdException w:name="Light Shading" w:uiPriority="60"/>

</xml_diff>